<commit_message>
Update Design Document for Group Project, Tate's edit.docx
</commit_message>
<xml_diff>
--- a/Design Document/Design Document for Group Project, Tate's edit.docx
+++ b/Design Document/Design Document for Group Project, Tate's edit.docx
@@ -330,7 +330,7 @@
               </mc:Choice>
               <mc:Fallback>
                 <w:pict>
-                  <v:group w14:anchorId="4B4C4ABC" id="Group 193" o:spid="_x0000_s1026" style="position:absolute;margin-left:0;margin-top:0;width:540.55pt;height:718.4pt;z-index:-251657216;mso-width-percent:882;mso-height-percent:909;mso-position-horizontal:center;mso-position-horizontal-relative:page;mso-position-vertical:center;mso-position-vertical-relative:page;mso-width-percent:882;mso-height-percent:909" coordsize="68648,91235" o:gfxdata="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">
+                  <v:group w14:anchorId="3C0A503B" id="Group 193" o:spid="_x0000_s1026" style="position:absolute;margin-left:0;margin-top:0;width:540.55pt;height:718.4pt;z-index:-251657216;mso-width-percent:882;mso-height-percent:909;mso-position-horizontal:center;mso-position-horizontal-relative:page;mso-position-vertical:center;mso-position-vertical-relative:page;mso-width-percent:882;mso-height-percent:909" coordsize="68648,91235" o:gfxdata="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">
                     <v:rect id="Rectangle 194" o:spid="_x0000_s1027" style="position:absolute;width:68580;height:13716;visibility:visible;mso-wrap-style:square;v-text-anchor:middle" o:gfxdata="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" fillcolor="#5b9bd5 [3204]" stroked="f" strokeweight="1pt"/>
                     <v:rect id="Rectangle 195" o:spid="_x0000_s1028" style="position:absolute;top:40943;width:68580;height:50292;visibility:visible;mso-wrap-style:square;v-text-anchor:bottom" o:gfxdata="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" fillcolor="#5b9bd5 [3204]" stroked="f" strokeweight="1pt">
                       <v:textbox inset="36pt,57.6pt,36pt,36pt">
@@ -346,6 +346,7 @@
                               <w:dataBinding w:prefixMappings="xmlns:ns0='http://purl.org/dc/elements/1.1/' xmlns:ns1='http://schemas.openxmlformats.org/package/2006/metadata/core-properties' " w:xpath="/ns1:coreProperties[1]/ns0:creator[1]" w:storeItemID="{6C3C8BC8-F283-45AE-878A-BAB7291924A1}"/>
                               <w:text/>
                             </w:sdtPr>
+                            <w:sdtEndPr/>
                             <w:sdtContent>
                               <w:p>
                                 <w:pPr>
@@ -387,6 +388,7 @@
                                 <w:dataBinding w:prefixMappings="xmlns:ns0='http://schemas.openxmlformats.org/officeDocument/2006/extended-properties' " w:xpath="/ns0:Properties[1]/ns0:Company[1]" w:storeItemID="{6668398D-A668-4E3E-A5EB-62B293D839F1}"/>
                                 <w:text/>
                               </w:sdtPr>
+                              <w:sdtEndPr/>
                               <w:sdtContent>
                                 <w:r>
                                   <w:rPr>
@@ -416,6 +418,7 @@
                                 <w:dataBinding w:prefixMappings="xmlns:ns0='http://schemas.microsoft.com/office/2006/coverPageProps' " w:xpath="/ns0:CoverPageProperties[1]/ns0:CompanyAddress[1]" w:storeItemID="{55AF091B-3C7A-41E3-B477-F2FDAA23CFDA}"/>
                                 <w:text/>
                               </w:sdtPr>
+                              <w:sdtEndPr/>
                               <w:sdtContent>
                                 <w:r>
                                   <w:rPr>
@@ -451,6 +454,7 @@
                               <w:dataBinding w:prefixMappings="xmlns:ns0='http://purl.org/dc/elements/1.1/' xmlns:ns1='http://schemas.openxmlformats.org/package/2006/metadata/core-properties' " w:xpath="/ns1:coreProperties[1]/ns0:title[1]" w:storeItemID="{6C3C8BC8-F283-45AE-878A-BAB7291924A1}"/>
                               <w:text/>
                             </w:sdtPr>
+                            <w:sdtEndPr/>
                             <w:sdtContent>
                               <w:p>
                                 <w:pPr>
@@ -713,6 +717,8 @@
         </w:rPr>
         <w:t xml:space="preserve">The goal of the game to get through the various areas using the grapple hook to help and to also avoid detection from enemies </w:t>
       </w:r>
+      <w:bookmarkStart w:id="0" w:name="_GoBack"/>
+      <w:bookmarkEnd w:id="0"/>
     </w:p>
     <w:p>
       <w:pPr>
@@ -765,6 +771,24 @@
     </w:p>
     <w:p>
       <w:pPr>
+        <w:pStyle w:val="ListParagraph"/>
+        <w:numPr>
+          <w:ilvl w:val="0"/>
+          <w:numId w:val="3"/>
+        </w:numPr>
+        <w:rPr>
+          <w:b/>
+        </w:rPr>
+      </w:pPr>
+      <w:r>
+        <w:rPr>
+          <w:b/>
+        </w:rPr>
+        <w:t>You can also lose the game by falling into a pitfall after messing up a jump</w:t>
+      </w:r>
+    </w:p>
+    <w:p>
+      <w:pPr>
         <w:rPr>
           <w:b/>
         </w:rPr>
@@ -869,8 +893,6 @@
         </w:rPr>
         <w:t xml:space="preserve">Are design meets the brief as it takes a genre (platforming) and removes a core mechanic (jumping) and changes it with a grappling hook and adds additional ideas to it such as crouching and stealth mechanics. </w:t>
       </w:r>
-      <w:bookmarkStart w:id="0" w:name="_GoBack"/>
-      <w:bookmarkEnd w:id="0"/>
     </w:p>
     <w:p>
       <w:pPr>
@@ -1755,6 +1777,7 @@
     <w:lsdException w:name="HTML Sample" w:semiHidden="1" w:unhideWhenUsed="1"/>
     <w:lsdException w:name="HTML Typewriter" w:semiHidden="1" w:unhideWhenUsed="1"/>
     <w:lsdException w:name="HTML Variable" w:semiHidden="1" w:unhideWhenUsed="1"/>
+    <w:lsdException w:name="Normal Table" w:semiHidden="1" w:unhideWhenUsed="1"/>
     <w:lsdException w:name="annotation subject" w:semiHidden="1" w:unhideWhenUsed="1"/>
     <w:lsdException w:name="No List" w:semiHidden="1" w:unhideWhenUsed="1"/>
     <w:lsdException w:name="Outline List 1" w:semiHidden="1" w:unhideWhenUsed="1"/>
@@ -1798,8 +1821,10 @@
     <w:lsdException w:name="Table Elegant" w:semiHidden="1" w:unhideWhenUsed="1"/>
     <w:lsdException w:name="Table Professional" w:semiHidden="1" w:unhideWhenUsed="1"/>
     <w:lsdException w:name="Table Subtle 1" w:semiHidden="1" w:unhideWhenUsed="1"/>
+    <w:lsdException w:name="Table Subtle 2" w:semiHidden="1" w:unhideWhenUsed="1"/>
     <w:lsdException w:name="Table Web 1" w:semiHidden="1" w:unhideWhenUsed="1"/>
     <w:lsdException w:name="Table Web 2" w:semiHidden="1" w:unhideWhenUsed="1"/>
+    <w:lsdException w:name="Table Web 3" w:semiHidden="1" w:unhideWhenUsed="1"/>
     <w:lsdException w:name="Balloon Text" w:semiHidden="1" w:unhideWhenUsed="1"/>
     <w:lsdException w:name="Table Grid" w:uiPriority="39"/>
     <w:lsdException w:name="Table Theme" w:semiHidden="1" w:unhideWhenUsed="1"/>
@@ -2452,7 +2477,7 @@
 </file>
 
 <file path=customXml/itemProps1.xml><?xml version="1.0" encoding="utf-8"?>
-<ds:datastoreItem xmlns:ds="http://schemas.openxmlformats.org/officeDocument/2006/customXml" ds:itemID="{2555E5AF-A34D-4B41-97A8-302A27E81269}">
+<ds:datastoreItem xmlns:ds="http://schemas.openxmlformats.org/officeDocument/2006/customXml" ds:itemID="{53393DDD-25C9-47C8-B993-70EBCE1828D0}">
   <ds:schemaRefs>
     <ds:schemaRef ds:uri="http://schemas.openxmlformats.org/officeDocument/2006/bibliography"/>
   </ds:schemaRefs>

</xml_diff>